<commit_message>
-> BOM: correction C12;C14 mouser reference
</commit_message>
<xml_diff>
--- a/Software/001.EEPROM data.docx
+++ b/Software/001.EEPROM data.docx
@@ -5,12 +5,24 @@
     <w:p>
       <w:pPr>
         <w:pStyle w:val="Heading1"/>
+        <w:rPr>
+          <w:lang w:val="en-US"/>
+        </w:rPr>
       </w:pPr>
       <w:r>
+        <w:rPr>
+          <w:lang w:val="en-US"/>
+        </w:rPr>
         <w:t>Logic Analyzer configuração da EEPROM</w:t>
       </w:r>
     </w:p>
-    <w:p/>
+    <w:p>
+      <w:pPr>
+        <w:rPr>
+          <w:lang w:val="en-US"/>
+        </w:rPr>
+      </w:pPr>
+    </w:p>
     <w:p>
       <w:pPr>
         <w:rPr>
@@ -783,7 +795,25 @@
         <w:rPr>
           <w:lang w:val="en-US"/>
         </w:rPr>
-        <w:t>The device with VID 0x1D50 is not automatically detected under Windows (unless it is already installed). Check the pulseview installation guide for more information on how to install the driver.</w:t>
+        <w:t xml:space="preserve">The device with VID 0x1D50 is not automatically detected under Windows (unless it is already installed). Check the </w:t>
+      </w:r>
+      <w:r>
+        <w:rPr>
+          <w:lang w:val="en-US"/>
+        </w:rPr>
+        <w:t xml:space="preserve">Sigrok </w:t>
+      </w:r>
+      <w:r>
+        <w:rPr>
+          <w:lang w:val="en-US"/>
+        </w:rPr>
+        <w:t>P</w:t>
+      </w:r>
+      <w:r>
+        <w:rPr>
+          <w:lang w:val="en-US"/>
+        </w:rPr>
+        <w:t>ulseview installation guide for more information on how to install the driver.</w:t>
       </w:r>
     </w:p>
     <w:sectPr>

</xml_diff>